<commit_message>
edit PDP and adds
</commit_message>
<xml_diff>
--- a/PVA_NIR3.docx
+++ b/PVA_NIR3.docx
@@ -192,6 +192,8 @@
               <w:fldChar w:fldCharType="end"/>
             </w:r>
           </w:hyperlink>
+          <w:bookmarkStart w:id="0" w:name="_GoBack"/>
+          <w:bookmarkEnd w:id="0"/>
         </w:p>
         <w:p>
           <w:pPr>
@@ -956,7 +958,7 @@
               <w:rPr>
                 <w:webHidden/>
               </w:rPr>
-              <w:t>25</w:t>
+              <w:t>24</w:t>
             </w:r>
             <w:r>
               <w:rPr>
@@ -1288,7 +1290,7 @@
           <w:sz w:val="32"/>
         </w:rPr>
       </w:pPr>
-      <w:bookmarkStart w:id="0" w:name="_Toc149733123"/>
+      <w:bookmarkStart w:id="1" w:name="_Toc149733123"/>
       <w:r>
         <w:rPr>
           <w:b/>
@@ -1297,7 +1299,7 @@
         <w:lastRenderedPageBreak/>
         <w:t>Введение</w:t>
       </w:r>
-      <w:bookmarkEnd w:id="0"/>
+      <w:bookmarkEnd w:id="1"/>
     </w:p>
     <w:p>
       <w:pPr>
@@ -1316,15 +1318,7 @@
         <w:rPr>
           <w:szCs w:val="28"/>
         </w:rPr>
-        <w:t>Научно-исследовательская ра</w:t>
-      </w:r>
-      <w:bookmarkStart w:id="1" w:name="_GoBack"/>
-      <w:bookmarkEnd w:id="1"/>
-      <w:r>
-        <w:rPr>
-          <w:szCs w:val="28"/>
-        </w:rPr>
-        <w:t xml:space="preserve">бота (НИР) представляет собой научную деятельность, направленную на приобретение новых навыков или усовершенствование имеющихся. Эти навыки включают в себя навыки научного поиска, выполнение практических исследований, проверку научных гипотез, работу с разнообразными источниками информации, а также самостоятельное планирование и организацию процесса, и выбор темы выпускной квалификационной работы. </w:t>
+        <w:t xml:space="preserve">Научно-исследовательская работа (НИР) представляет собой научную деятельность, направленную на приобретение новых навыков или усовершенствование имеющихся. Эти навыки включают в себя навыки научного поиска, выполнение практических исследований, проверку научных гипотез, работу с разнообразными источниками информации, а также самостоятельное планирование и организацию процесса, и выбор темы выпускной квалификационной работы. </w:t>
       </w:r>
     </w:p>
     <w:p>
@@ -1469,13 +1463,8 @@
         </w:numPr>
         <w:ind w:left="0" w:firstLine="709"/>
       </w:pPr>
-      <w:proofErr w:type="gramStart"/>
-      <w:r>
-        <w:t>ф</w:t>
-      </w:r>
-      <w:proofErr w:type="gramEnd"/>
-      <w:r>
-        <w:t>ункции: морские порты выполняют разнообразные функции, включая загрузку и разгрузку грузовых судов, обслуживание пассажирских лайнеров, временное хранение и транспортировку грузов, а также техническое обслуживание и ремонт морских судов.</w:t>
+      <w:r>
+        <w:t>функции: морские порты выполняют разнообразные функции, включая загрузку и разгрузку грузовых судов, обслуживание пассажирских лайнеров, временное хранение и транспортировку грузов, а также техническое обслуживание и ремонт морских судов.</w:t>
       </w:r>
     </w:p>
     <w:p>
@@ -1487,13 +1476,8 @@
         </w:numPr>
         <w:ind w:left="0" w:firstLine="709"/>
       </w:pPr>
-      <w:proofErr w:type="gramStart"/>
-      <w:r>
-        <w:t>и</w:t>
-      </w:r>
-      <w:proofErr w:type="gramEnd"/>
-      <w:r>
-        <w:t>нфраструктура: инфраструктура порта включает в себя разнообразные элементы, такие как доки, терминалы, краны, склады, пирсы, оборудование для погрузки и разгрузки, а также системы безопасности и контроля.</w:t>
+      <w:r>
+        <w:t>инфраструктура: инфраструктура порта включает в себя разнообразные элементы, такие как доки, терминалы, краны, склады, пирсы, оборудование для погрузки и разгрузки, а также системы безопасности и контроля.</w:t>
       </w:r>
     </w:p>
     <w:p>
@@ -1614,13 +1598,8 @@
         </w:numPr>
         <w:ind w:left="0" w:firstLine="709"/>
       </w:pPr>
-      <w:proofErr w:type="gramStart"/>
-      <w:r>
-        <w:t>о</w:t>
-      </w:r>
-      <w:proofErr w:type="gramEnd"/>
-      <w:r>
-        <w:t>бслуживание судов: морские порты предоставляют различные услуги для обслуживания морских судов. Это включает в себя долговременные ремонты, техническое обслуживание, снабжение питьевой водой и топливом, а также размещение экипажей. Это обеспечивает безопасность и эффективность морской транспортировки.</w:t>
+      <w:r>
+        <w:t>обслуживание судов: морские порты предоставляют различные услуги для обслуживания морских судов. Это включает в себя долговременные ремонты, техническое обслуживание, снабжение питьевой водой и топливом, а также размещение экипажей. Это обеспечивает безопасность и эффективность морской транспортировки.</w:t>
       </w:r>
     </w:p>
     <w:p>
@@ -1632,13 +1611,8 @@
         </w:numPr>
         <w:ind w:left="0" w:firstLine="709"/>
       </w:pPr>
-      <w:proofErr w:type="gramStart"/>
-      <w:r>
-        <w:t>с</w:t>
-      </w:r>
-      <w:proofErr w:type="gramEnd"/>
-      <w:r>
-        <w:t>истемы безопасности и контроля: с морскими портами связаны системы безопасности и контроля, включая таможенные проверки и проверки безопасности. Эти меры помогают предотвратить незаконные действия и обеспечивают безопасность пассажиров и грузов.</w:t>
+      <w:r>
+        <w:t>системы безопасности и контроля: с морскими портами связаны системы безопасности и контроля, включая таможенные проверки и проверки безопасности. Эти меры помогают предотвратить незаконные действия и обеспечивают безопасность пассажиров и грузов.</w:t>
       </w:r>
     </w:p>
     <w:p>
@@ -1753,13 +1727,8 @@
         </w:numPr>
         <w:ind w:left="0" w:firstLine="709"/>
       </w:pPr>
-      <w:proofErr w:type="gramStart"/>
-      <w:r>
-        <w:t>з</w:t>
-      </w:r>
-      <w:proofErr w:type="gramEnd"/>
-      <w:r>
-        <w:t xml:space="preserve">агрузка и разгрузка судов: некоторые </w:t>
+      <w:r>
+        <w:t xml:space="preserve">загрузка и разгрузка судов: некоторые </w:t>
       </w:r>
       <w:r>
         <w:t>доки также могут использоваться для загрузки и разгрузки грузовых судов, особенно в случае небольших и средних судов. Это позволяет судам приходить в порт для обслуживания и, при необходимости, для загрузки и разгрузки грузов.</w:t>
@@ -1795,13 +1764,8 @@
         </w:numPr>
         <w:ind w:left="0" w:firstLine="709"/>
       </w:pPr>
-      <w:proofErr w:type="gramStart"/>
-      <w:r>
-        <w:t>с</w:t>
-      </w:r>
-      <w:proofErr w:type="gramEnd"/>
-      <w:r>
-        <w:t xml:space="preserve">троительство и сборка судов: некоторые </w:t>
+      <w:r>
+        <w:t xml:space="preserve">строительство и сборка судов: некоторые </w:t>
       </w:r>
       <w:r>
         <w:t>крупные доки предоставляют возможность для строительства новых судов и сборки их на месте. Это особенно важно при создании крупных морских судов, таких как контейнеровозы и танкеры.</w:t>
@@ -1853,13 +1817,8 @@
         </w:numPr>
         <w:ind w:left="0" w:firstLine="709"/>
       </w:pPr>
-      <w:proofErr w:type="gramStart"/>
-      <w:r>
-        <w:t>з</w:t>
-      </w:r>
-      <w:proofErr w:type="gramEnd"/>
-      <w:r>
-        <w:t>агрузка и разгрузка грузов: пирсы часто оборудованы кранами, конвейерами и другим оборудованием для погрузки и разгрузки грузовых судов. Грузы могут быть перегружены с судов на сушу или наоборот.</w:t>
+      <w:r>
+        <w:t>загрузка и разгрузка грузов: пирсы часто оборудованы кранами, конвейерами и другим оборудованием для погрузки и разгрузки грузовых судов. Грузы могут быть перегружены с судов на сушу или наоборот.</w:t>
       </w:r>
     </w:p>
     <w:p>
@@ -1894,13 +1853,8 @@
         </w:numPr>
         <w:ind w:left="0" w:firstLine="709"/>
       </w:pPr>
-      <w:proofErr w:type="gramStart"/>
-      <w:r>
-        <w:t>т</w:t>
-      </w:r>
-      <w:proofErr w:type="gramEnd"/>
-      <w:r>
-        <w:t>ехническое обслуживание: пирсы обеспечивают доступ к электричеству, воде, топливу и другим ресурсам, необходимым для обслуживания судов. Здесь также могут проводиться технические работы, ремонт и обслуживание судов.</w:t>
+      <w:r>
+        <w:t>техническое обслуживание: пирсы обеспечивают доступ к электричеству, воде, топливу и другим ресурсам, необходимым для обслуживания судов. Здесь также могут проводиться технические работы, ремонт и обслуживание судов.</w:t>
       </w:r>
     </w:p>
     <w:p>
@@ -5947,6 +5901,21 @@
       <w:bookmarkStart w:id="25" w:name="_Toc149733140"/>
       <w:r>
         <w:lastRenderedPageBreak/>
+        <w:t>Приложение</w:t>
+      </w:r>
+      <w:proofErr w:type="gramStart"/>
+      <w:r>
+        <w:t xml:space="preserve"> Б</w:t>
+      </w:r>
+      <w:proofErr w:type="gramEnd"/>
+    </w:p>
+    <w:p>
+      <w:pPr>
+        <w:pStyle w:val="1"/>
+        <w:ind w:firstLine="0"/>
+        <w:jc w:val="center"/>
+      </w:pPr>
+      <w:r>
         <w:t>Дневник прохождения практики</w:t>
       </w:r>
       <w:bookmarkEnd w:id="24"/>
@@ -8250,7 +8219,7 @@
                       <w:iCs/>
                       <w:noProof/>
                     </w:rPr>
-                    <w:t>5</w:t>
+                    <w:t>39</w:t>
                   </w:r>
                   <w:r>
                     <w:rPr>
@@ -19432,7 +19401,7 @@
   <a:extraClrSchemeLst/>
   <a:extLst>
     <a:ext uri="{05A4C25C-085E-4340-85A3-A5531E510DB2}">
-      <thm15:themeFamily xmlns="" xmlns:thm15="http://schemas.microsoft.com/office/thememl/2012/main" name="Office Theme" id="{62F939B6-93AF-4DB8-9C6B-D6C7DFDC589F}" vid="{4A3C46E8-61CC-4603-A589-7422A47A8E4A}"/>
+      <thm15:themeFamily xmlns:thm15="http://schemas.microsoft.com/office/thememl/2012/main" xmlns="" name="Office Theme" id="{62F939B6-93AF-4DB8-9C6B-D6C7DFDC589F}" vid="{4A3C46E8-61CC-4603-A589-7422A47A8E4A}"/>
     </a:ext>
   </a:extLst>
 </a:theme>
@@ -19443,7 +19412,7 @@
 </file>
 
 <file path=customXml/itemProps1.xml><?xml version="1.0" encoding="utf-8"?>
-<ds:datastoreItem xmlns:ds="http://schemas.openxmlformats.org/officeDocument/2006/customXml" ds:itemID="{0047A58B-AA54-4464-96DB-7CCC445BCBCD}">
+<ds:datastoreItem xmlns:ds="http://schemas.openxmlformats.org/officeDocument/2006/customXml" ds:itemID="{F0735F2C-3270-4C21-8466-623B31A98CE9}">
   <ds:schemaRefs>
     <ds:schemaRef ds:uri="http://schemas.openxmlformats.org/officeDocument/2006/bibliography"/>
   </ds:schemaRefs>

</xml_diff>